<commit_message>
Add RabbitMQ project update this. proj
</commit_message>
<xml_diff>
--- a/Xiaowen.Windows.Video/Docs/MicrosoftPrismPattern.docx
+++ b/Xiaowen.Windows.Video/Docs/MicrosoftPrismPattern.docx
@@ -14,8 +14,6 @@
           <w:szCs w:val="72"/>
         </w:rPr>
       </w:pPr>
-      <w:bookmarkStart w:id="0" w:name="_GoBack"/>
-      <w:bookmarkEnd w:id="0"/>
       <w:r>
         <w:rPr>
           <w:rFonts w:ascii="Forte" w:hAnsi="Forte"/>
@@ -77,8 +75,12 @@
     <w:p>
       <w:pPr>
         <w:pStyle w:val="ListParagraph"/>
+        <w:numPr>
+          <w:ilvl w:val="0"/>
+          <w:numId w:val="3"/>
+        </w:numPr>
         <w:spacing w:after="0" w:line="480" w:lineRule="auto"/>
-        <w:outlineLvl w:val="1"/>
+        <w:outlineLvl w:val="2"/>
         <w:rPr>
           <w:rFonts w:ascii="Forte" w:hAnsi="Forte"/>
         </w:rPr>
@@ -119,8 +121,12 @@
     <w:p>
       <w:pPr>
         <w:pStyle w:val="ListParagraph"/>
+        <w:numPr>
+          <w:ilvl w:val="0"/>
+          <w:numId w:val="3"/>
+        </w:numPr>
         <w:spacing w:after="0" w:line="480" w:lineRule="auto"/>
-        <w:outlineLvl w:val="1"/>
+        <w:outlineLvl w:val="2"/>
         <w:rPr>
           <w:rFonts w:ascii="Forte" w:hAnsi="Forte"/>
         </w:rPr>
@@ -161,18 +167,472 @@
     <w:p>
       <w:pPr>
         <w:pStyle w:val="ListParagraph"/>
+        <w:numPr>
+          <w:ilvl w:val="0"/>
+          <w:numId w:val="2"/>
+        </w:numPr>
         <w:spacing w:after="0" w:line="480" w:lineRule="auto"/>
-        <w:outlineLvl w:val="1"/>
-        <w:rPr>
-          <w:rFonts w:ascii="Forte" w:hAnsi="Forte"/>
-        </w:rPr>
-      </w:pPr>
-      <w:r>
-        <w:rPr>
-          <w:rFonts w:ascii="Forte" w:hAnsi="Forte"/>
-        </w:rPr>
-        <w:t>代码罗列</w:t>
-      </w:r>
+        <w:outlineLvl w:val="2"/>
+        <w:rPr>
+          <w:rFonts w:ascii="Forte" w:hAnsi="Forte"/>
+        </w:rPr>
+      </w:pPr>
+      <w:r>
+        <w:rPr>
+          <w:rFonts w:ascii="Forte" w:hAnsi="Forte" w:hint="eastAsia"/>
+        </w:rPr>
+        <w:t>添加引用</w:t>
+      </w:r>
+    </w:p>
+    <w:p>
+      <w:pPr>
+        <w:pStyle w:val="ListParagraph"/>
+        <w:spacing w:after="0" w:line="480" w:lineRule="auto"/>
+        <w:ind w:left="0" w:firstLine="1440"/>
+        <w:rPr>
+          <w:rFonts w:ascii="Forte" w:hAnsi="Forte"/>
+        </w:rPr>
+      </w:pPr>
+      <w:r>
+        <w:rPr>
+          <w:rFonts w:ascii="Forte" w:hAnsi="Forte" w:hint="eastAsia"/>
+        </w:rPr>
+        <w:t>通过</w:t>
+      </w:r>
+      <w:proofErr w:type="spellStart"/>
+      <w:r>
+        <w:rPr>
+          <w:rFonts w:ascii="Forte" w:hAnsi="Forte" w:hint="eastAsia"/>
+        </w:rPr>
+        <w:t>NuGET</w:t>
+      </w:r>
+      <w:proofErr w:type="spellEnd"/>
+      <w:r>
+        <w:rPr>
+          <w:rFonts w:ascii="Forte" w:hAnsi="Forte" w:hint="eastAsia"/>
+        </w:rPr>
+        <w:t>下载</w:t>
+      </w:r>
+      <w:proofErr w:type="spellStart"/>
+      <w:r>
+        <w:rPr>
+          <w:rFonts w:ascii="Forte" w:hAnsi="Forte" w:hint="eastAsia"/>
+        </w:rPr>
+        <w:t>Prism</w:t>
+      </w:r>
+      <w:r>
+        <w:rPr>
+          <w:rFonts w:ascii="Forte" w:hAnsi="Forte"/>
+        </w:rPr>
+        <w:t>.Wpf</w:t>
+      </w:r>
+      <w:proofErr w:type="spellEnd"/>
+    </w:p>
+    <w:p>
+      <w:pPr>
+        <w:pStyle w:val="ListParagraph"/>
+        <w:numPr>
+          <w:ilvl w:val="0"/>
+          <w:numId w:val="2"/>
+        </w:numPr>
+        <w:spacing w:after="0" w:line="480" w:lineRule="auto"/>
+        <w:outlineLvl w:val="2"/>
+        <w:rPr>
+          <w:rFonts w:ascii="Forte" w:hAnsi="Forte"/>
+        </w:rPr>
+      </w:pPr>
+      <w:r>
+        <w:rPr>
+          <w:rFonts w:ascii="Forte" w:hAnsi="Forte" w:hint="eastAsia"/>
+        </w:rPr>
+        <w:t>添加代码</w:t>
+      </w:r>
+    </w:p>
+    <w:p>
+      <w:pPr>
+        <w:pStyle w:val="ListParagraph"/>
+        <w:spacing w:after="0" w:line="480" w:lineRule="auto"/>
+        <w:ind w:left="1440"/>
+        <w:rPr>
+          <w:rFonts w:ascii="Forte" w:hAnsi="Forte"/>
+        </w:rPr>
+      </w:pPr>
+      <w:r>
+        <w:rPr>
+          <w:rFonts w:ascii="Forte" w:hAnsi="Forte" w:hint="eastAsia"/>
+        </w:rPr>
+        <w:t>首先下载安装</w:t>
+      </w:r>
+      <w:r>
+        <w:rPr>
+          <w:rFonts w:ascii="Forte" w:hAnsi="Forte" w:hint="eastAsia"/>
+        </w:rPr>
+        <w:t>Prism</w:t>
+      </w:r>
+    </w:p>
+    <w:p>
+      <w:pPr>
+        <w:pStyle w:val="ListParagraph"/>
+        <w:spacing w:after="0" w:line="480" w:lineRule="auto"/>
+        <w:ind w:left="1440"/>
+        <w:rPr>
+          <w:rFonts w:ascii="Forte" w:hAnsi="Forte"/>
+        </w:rPr>
+      </w:pPr>
+      <w:hyperlink r:id="rId8" w:history="1">
+        <w:r>
+          <w:rPr>
+            <w:rStyle w:val="Hyperlink"/>
+            <w:rFonts w:ascii="Forte" w:hAnsi="Forte"/>
+          </w:rPr>
+          <w:t>https://www.microsoft.com/en-us/download/confirmation.aspx?id=42537</w:t>
+        </w:r>
+      </w:hyperlink>
+    </w:p>
+    <w:p>
+      <w:pPr>
+        <w:pStyle w:val="ListParagraph"/>
+        <w:spacing w:after="0" w:line="480" w:lineRule="auto"/>
+        <w:ind w:left="1440"/>
+        <w:rPr>
+          <w:rFonts w:ascii="Forte" w:hAnsi="Forte"/>
+        </w:rPr>
+      </w:pPr>
+      <w:bookmarkStart w:id="0" w:name="_GoBack"/>
+      <w:bookmarkEnd w:id="0"/>
+      <w:r>
+        <w:rPr>
+          <w:rFonts w:ascii="Forte" w:hAnsi="Forte" w:hint="eastAsia"/>
+        </w:rPr>
+        <w:t>在要使用</w:t>
+      </w:r>
+      <w:r>
+        <w:rPr>
+          <w:rFonts w:ascii="Forte" w:hAnsi="Forte" w:hint="eastAsia"/>
+        </w:rPr>
+        <w:t>MVVM</w:t>
+      </w:r>
+      <w:r>
+        <w:rPr>
+          <w:rFonts w:ascii="Forte" w:hAnsi="Forte" w:hint="eastAsia"/>
+        </w:rPr>
+        <w:t>架构的</w:t>
+      </w:r>
+      <w:proofErr w:type="spellStart"/>
+      <w:r>
+        <w:rPr>
+          <w:rFonts w:ascii="Forte" w:hAnsi="Forte" w:hint="eastAsia"/>
+        </w:rPr>
+        <w:t>Window.xaml</w:t>
+      </w:r>
+      <w:proofErr w:type="spellEnd"/>
+      <w:r>
+        <w:rPr>
+          <w:rFonts w:ascii="Forte" w:hAnsi="Forte" w:hint="eastAsia"/>
+        </w:rPr>
+        <w:t xml:space="preserve"> UI</w:t>
+      </w:r>
+      <w:r>
+        <w:rPr>
+          <w:rFonts w:ascii="Forte" w:hAnsi="Forte" w:hint="eastAsia"/>
+        </w:rPr>
+        <w:t>中添加</w:t>
+      </w:r>
+    </w:p>
+    <w:p>
+      <w:pPr>
+        <w:pStyle w:val="ListParagraph"/>
+        <w:spacing w:after="0" w:line="480" w:lineRule="auto"/>
+        <w:ind w:left="1440"/>
+        <w:rPr>
+          <w:rFonts w:ascii="Consolas" w:hAnsi="Consolas" w:cs="Consolas"/>
+          <w:color w:val="0000FF"/>
+          <w:sz w:val="19"/>
+          <w:szCs w:val="19"/>
+        </w:rPr>
+      </w:pPr>
+      <w:proofErr w:type="spellStart"/>
+      <w:r>
+        <w:rPr>
+          <w:rFonts w:ascii="Consolas" w:hAnsi="Consolas" w:cs="Consolas"/>
+          <w:color w:val="FF0000"/>
+          <w:sz w:val="19"/>
+          <w:szCs w:val="19"/>
+        </w:rPr>
+        <w:t>xmlns</w:t>
+      </w:r>
+      <w:r>
+        <w:rPr>
+          <w:rFonts w:ascii="Consolas" w:hAnsi="Consolas" w:cs="Consolas"/>
+          <w:color w:val="0000FF"/>
+          <w:sz w:val="19"/>
+          <w:szCs w:val="19"/>
+        </w:rPr>
+        <w:t>:</w:t>
+      </w:r>
+      <w:r>
+        <w:rPr>
+          <w:rFonts w:ascii="Consolas" w:hAnsi="Consolas" w:cs="Consolas"/>
+          <w:color w:val="FF0000"/>
+          <w:sz w:val="19"/>
+          <w:szCs w:val="19"/>
+        </w:rPr>
+        <w:t>prism</w:t>
+      </w:r>
+      <w:proofErr w:type="spellEnd"/>
+      <w:r>
+        <w:rPr>
+          <w:rFonts w:ascii="Consolas" w:hAnsi="Consolas" w:cs="Consolas"/>
+          <w:color w:val="0000FF"/>
+          <w:sz w:val="19"/>
+          <w:szCs w:val="19"/>
+        </w:rPr>
+        <w:t xml:space="preserve"> =</w:t>
+      </w:r>
+      <w:hyperlink r:id="rId9" w:history="1">
+        <w:r>
+          <w:rPr>
+            <w:rStyle w:val="Hyperlink"/>
+            <w:rFonts w:ascii="Consolas" w:hAnsi="Consolas" w:cs="Consolas"/>
+            <w:sz w:val="19"/>
+            <w:szCs w:val="19"/>
+          </w:rPr>
+          <w:t>http://www.codeplex.com/prism</w:t>
+        </w:r>
+      </w:hyperlink>
+    </w:p>
+    <w:p>
+      <w:pPr>
+        <w:pStyle w:val="ListParagraph"/>
+        <w:spacing w:after="0" w:line="480" w:lineRule="auto"/>
+        <w:ind w:left="1440"/>
+        <w:rPr>
+          <w:rFonts w:ascii="Forte" w:hAnsi="Forte"/>
+          <w:i/>
+        </w:rPr>
+      </w:pPr>
+      <w:r>
+        <w:rPr>
+          <w:rFonts w:ascii="Forte" w:hAnsi="Forte" w:hint="eastAsia"/>
+          <w:highlight w:val="yellow"/>
+        </w:rPr>
+        <w:t>并在</w:t>
+      </w:r>
+      <w:proofErr w:type="spellStart"/>
+      <w:r>
+        <w:rPr>
+          <w:rFonts w:ascii="Forte" w:hAnsi="Forte" w:hint="eastAsia"/>
+          <w:highlight w:val="yellow"/>
+        </w:rPr>
+        <w:t>CodeBehind</w:t>
+      </w:r>
+      <w:proofErr w:type="spellEnd"/>
+      <w:r>
+        <w:rPr>
+          <w:rFonts w:ascii="Forte" w:hAnsi="Forte" w:hint="eastAsia"/>
+          <w:highlight w:val="yellow"/>
+        </w:rPr>
+        <w:t>中继承</w:t>
+      </w:r>
+      <w:proofErr w:type="spellStart"/>
+      <w:r>
+        <w:rPr>
+          <w:rFonts w:ascii="Forte" w:hAnsi="Forte" w:hint="eastAsia"/>
+          <w:highlight w:val="yellow"/>
+        </w:rPr>
+        <w:t>IView</w:t>
+      </w:r>
+      <w:proofErr w:type="spellEnd"/>
+      <w:r>
+        <w:rPr>
+          <w:rFonts w:ascii="Forte" w:hAnsi="Forte"/>
+          <w:highlight w:val="yellow"/>
+        </w:rPr>
+        <w:t xml:space="preserve"> I</w:t>
+      </w:r>
+      <w:r>
+        <w:rPr>
+          <w:rFonts w:ascii="Forte" w:hAnsi="Forte" w:hint="eastAsia"/>
+          <w:highlight w:val="yellow"/>
+        </w:rPr>
+        <w:t>nterface</w:t>
+      </w:r>
+      <w:r>
+        <w:rPr>
+          <w:rFonts w:ascii="Forte" w:hAnsi="Forte"/>
+        </w:rPr>
+        <w:t xml:space="preserve"> </w:t>
+      </w:r>
+      <w:r>
+        <w:rPr>
+          <w:rFonts w:ascii="Forte" w:hAnsi="Forte" w:hint="eastAsia"/>
+          <w:i/>
+          <w:highlight w:val="yellow"/>
+        </w:rPr>
+        <w:t>待确定</w:t>
+      </w:r>
+    </w:p>
+    <w:p>
+      <w:pPr>
+        <w:pStyle w:val="ListParagraph"/>
+        <w:spacing w:after="0" w:line="480" w:lineRule="auto"/>
+        <w:ind w:left="1440"/>
+        <w:rPr>
+          <w:rFonts w:ascii="Forte" w:hAnsi="Forte"/>
+        </w:rPr>
+      </w:pPr>
+      <w:proofErr w:type="spellStart"/>
+      <w:r>
+        <w:rPr>
+          <w:rFonts w:ascii="Forte" w:hAnsi="Forte" w:hint="eastAsia"/>
+        </w:rPr>
+        <w:t>ViewModel</w:t>
+      </w:r>
+      <w:r>
+        <w:rPr>
+          <w:rFonts w:ascii="Forte" w:hAnsi="Forte"/>
+        </w:rPr>
+        <w:t>e</w:t>
+      </w:r>
+      <w:proofErr w:type="spellEnd"/>
+      <w:r>
+        <w:rPr>
+          <w:rFonts w:ascii="Forte" w:hAnsi="Forte" w:hint="eastAsia"/>
+        </w:rPr>
+        <w:t>定位器自动定位</w:t>
+      </w:r>
+      <w:r>
+        <w:rPr>
+          <w:rFonts w:ascii="Forte" w:hAnsi="Forte" w:hint="eastAsia"/>
+        </w:rPr>
+        <w:t>：</w:t>
+      </w:r>
+    </w:p>
+    <w:p>
+      <w:pPr>
+        <w:pStyle w:val="ListParagraph"/>
+        <w:spacing w:after="0" w:line="480" w:lineRule="auto"/>
+        <w:ind w:left="1440"/>
+        <w:rPr>
+          <w:rFonts w:ascii="Consolas" w:hAnsi="Consolas" w:cs="Consolas"/>
+          <w:color w:val="0000FF"/>
+          <w:sz w:val="19"/>
+          <w:szCs w:val="19"/>
+        </w:rPr>
+      </w:pPr>
+      <w:proofErr w:type="spellStart"/>
+      <w:r>
+        <w:rPr>
+          <w:rFonts w:ascii="Consolas" w:hAnsi="Consolas" w:cs="Consolas"/>
+          <w:color w:val="FF0000"/>
+          <w:sz w:val="19"/>
+          <w:szCs w:val="19"/>
+        </w:rPr>
+        <w:t>prism</w:t>
+      </w:r>
+      <w:r>
+        <w:rPr>
+          <w:rFonts w:ascii="Consolas" w:hAnsi="Consolas" w:cs="Consolas"/>
+          <w:color w:val="0000FF"/>
+          <w:sz w:val="19"/>
+          <w:szCs w:val="19"/>
+        </w:rPr>
+        <w:t>:</w:t>
+      </w:r>
+      <w:r>
+        <w:rPr>
+          <w:rFonts w:ascii="Consolas" w:hAnsi="Consolas" w:cs="Consolas"/>
+          <w:color w:val="FF0000"/>
+          <w:sz w:val="19"/>
+          <w:szCs w:val="19"/>
+        </w:rPr>
+        <w:t>ViewModelLocator.AutoWireViewModel</w:t>
+      </w:r>
+      <w:proofErr w:type="spellEnd"/>
+      <w:r>
+        <w:rPr>
+          <w:rFonts w:ascii="Consolas" w:hAnsi="Consolas" w:cs="Consolas"/>
+          <w:color w:val="0000FF"/>
+          <w:sz w:val="19"/>
+          <w:szCs w:val="19"/>
+        </w:rPr>
+        <w:t>="True"</w:t>
+      </w:r>
+    </w:p>
+    <w:p>
+      <w:pPr>
+        <w:pStyle w:val="ListParagraph"/>
+        <w:spacing w:after="0" w:line="480" w:lineRule="auto"/>
+        <w:ind w:left="1440"/>
+        <w:rPr>
+          <w:rFonts w:ascii="Forte" w:hAnsi="Forte"/>
+        </w:rPr>
+      </w:pPr>
+      <w:r>
+        <w:rPr>
+          <w:rFonts w:ascii="Forte" w:hAnsi="Forte" w:hint="eastAsia"/>
+        </w:rPr>
+        <w:t>自动定位需要</w:t>
+      </w:r>
+      <w:r>
+        <w:rPr>
+          <w:rFonts w:ascii="Forte" w:hAnsi="Forte" w:hint="eastAsia"/>
+        </w:rPr>
+        <w:t>Window</w:t>
+      </w:r>
+      <w:r>
+        <w:rPr>
+          <w:rFonts w:ascii="Forte" w:hAnsi="Forte" w:hint="eastAsia"/>
+        </w:rPr>
+        <w:t>名称与</w:t>
+      </w:r>
+      <w:proofErr w:type="spellStart"/>
+      <w:r>
+        <w:rPr>
+          <w:rFonts w:ascii="Forte" w:hAnsi="Forte" w:hint="eastAsia"/>
+        </w:rPr>
+        <w:t>ViewModel</w:t>
+      </w:r>
+      <w:proofErr w:type="spellEnd"/>
+      <w:r>
+        <w:rPr>
+          <w:rFonts w:ascii="Forte" w:hAnsi="Forte" w:hint="eastAsia"/>
+        </w:rPr>
+        <w:t>前缀一致</w:t>
+      </w:r>
+    </w:p>
+    <w:p>
+      <w:pPr>
+        <w:pStyle w:val="ListParagraph"/>
+        <w:spacing w:after="0" w:line="480" w:lineRule="auto"/>
+        <w:ind w:left="1440"/>
+        <w:rPr>
+          <w:rFonts w:ascii="Forte" w:hAnsi="Forte"/>
+        </w:rPr>
+      </w:pPr>
+    </w:p>
+    <w:p>
+      <w:pPr>
+        <w:pStyle w:val="ListParagraph"/>
+        <w:numPr>
+          <w:ilvl w:val="0"/>
+          <w:numId w:val="2"/>
+        </w:numPr>
+        <w:spacing w:after="0" w:line="480" w:lineRule="auto"/>
+        <w:outlineLvl w:val="2"/>
+        <w:rPr>
+          <w:rFonts w:ascii="Forte" w:hAnsi="Forte"/>
+        </w:rPr>
+      </w:pPr>
+      <w:proofErr w:type="spellStart"/>
+      <w:r>
+        <w:rPr>
+          <w:rFonts w:ascii="Forte" w:hAnsi="Forte" w:hint="eastAsia"/>
+        </w:rPr>
+        <w:lastRenderedPageBreak/>
+        <w:t>etc</w:t>
+      </w:r>
+      <w:proofErr w:type="spellEnd"/>
     </w:p>
     <w:p>
       <w:pPr>
@@ -285,8 +745,8 @@
       </w:r>
     </w:p>
     <w:sectPr>
-      <w:headerReference w:type="default" r:id="rId7"/>
-      <w:headerReference w:type="first" r:id="rId8"/>
+      <w:headerReference w:type="default" r:id="rId10"/>
+      <w:headerReference w:type="first" r:id="rId11"/>
       <w:pgSz w:w="12240" w:h="15840"/>
       <w:pgMar w:top="1440" w:right="1440" w:bottom="1440" w:left="1440" w:header="720" w:footer="720" w:gutter="0"/>
       <w:cols w:space="720"/>
@@ -421,7 +881,7 @@
             <w:sz w:val="24"/>
             <w:szCs w:val="24"/>
           </w:rPr>
-          <w:t>3</w:t>
+          <w:t>4</w:t>
         </w:r>
         <w:r>
           <w:rPr>
@@ -578,6 +1038,92 @@
 <file path=word/numbering.xml><?xml version="1.0" encoding="utf-8"?>
 <w:numbering xmlns:wpc="http://schemas.microsoft.com/office/word/2010/wordprocessingCanvas" xmlns:cx="http://schemas.microsoft.com/office/drawing/2014/chartex" xmlns:cx1="http://schemas.microsoft.com/office/drawing/2015/9/8/chartex" xmlns:cx2="http://schemas.microsoft.com/office/drawing/2015/10/21/chartex" xmlns:cx3="http://schemas.microsoft.com/office/drawing/2016/5/9/chartex" xmlns:cx4="http://schemas.microsoft.com/office/drawing/2016/5/10/chartex" xmlns:cx5="http://schemas.microsoft.com/office/drawing/2016/5/11/chartex" xmlns:mc="http://schemas.openxmlformats.org/markup-compatibility/2006" xmlns:o="urn:schemas-microsoft-com:office:office" xmlns:r="http://schemas.openxmlformats.org/officeDocument/2006/relationships" xmlns:m="http://schemas.openxmlformats.org/officeDocument/2006/math" xmlns:v="urn:schemas-microsoft-com:vml" xmlns:wp14="http://schemas.microsoft.com/office/word/2010/wordprocessingDrawing" xmlns:wp="http://schemas.openxmlformats.org/drawingml/2006/wordprocessingDrawing" xmlns:w10="urn:schemas-microsoft-com:office:word" xmlns:w="http://schemas.openxmlformats.org/wordprocessingml/2006/main" xmlns:w14="http://schemas.microsoft.com/office/word/2010/wordml" xmlns:w15="http://schemas.microsoft.com/office/word/2012/wordml" xmlns:w16se="http://schemas.microsoft.com/office/word/2015/wordml/symex" xmlns:wpg="http://schemas.microsoft.com/office/word/2010/wordprocessingGroup" xmlns:wpi="http://schemas.microsoft.com/office/word/2010/wordprocessingInk" xmlns:wne="http://schemas.microsoft.com/office/word/2006/wordml" xmlns:wps="http://schemas.microsoft.com/office/word/2010/wordprocessingShape" mc:Ignorable="w14 w15 w16se wp14">
   <w:abstractNum w:abstractNumId="0" w15:restartNumberingAfterBreak="0">
+    <w:nsid w:val="34FB2CCF"/>
+    <w:multiLevelType w:val="hybridMultilevel"/>
+    <w:tmpl w:val="53FE9186"/>
+    <w:lvl w:ilvl="0" w:tplc="0409000F">
+      <w:start w:val="1"/>
+      <w:numFmt w:val="decimal"/>
+      <w:lvlText w:val="%1."/>
+      <w:lvlJc w:val="left"/>
+      <w:pPr>
+        <w:ind w:left="1440" w:hanging="360"/>
+      </w:pPr>
+    </w:lvl>
+    <w:lvl w:ilvl="1" w:tplc="04090019" w:tentative="1">
+      <w:start w:val="1"/>
+      <w:numFmt w:val="lowerLetter"/>
+      <w:lvlText w:val="%2."/>
+      <w:lvlJc w:val="left"/>
+      <w:pPr>
+        <w:ind w:left="2160" w:hanging="360"/>
+      </w:pPr>
+    </w:lvl>
+    <w:lvl w:ilvl="2" w:tplc="0409001B" w:tentative="1">
+      <w:start w:val="1"/>
+      <w:numFmt w:val="lowerRoman"/>
+      <w:lvlText w:val="%3."/>
+      <w:lvlJc w:val="right"/>
+      <w:pPr>
+        <w:ind w:left="2880" w:hanging="180"/>
+      </w:pPr>
+    </w:lvl>
+    <w:lvl w:ilvl="3" w:tplc="0409000F" w:tentative="1">
+      <w:start w:val="1"/>
+      <w:numFmt w:val="decimal"/>
+      <w:lvlText w:val="%4."/>
+      <w:lvlJc w:val="left"/>
+      <w:pPr>
+        <w:ind w:left="3600" w:hanging="360"/>
+      </w:pPr>
+    </w:lvl>
+    <w:lvl w:ilvl="4" w:tplc="04090019" w:tentative="1">
+      <w:start w:val="1"/>
+      <w:numFmt w:val="lowerLetter"/>
+      <w:lvlText w:val="%5."/>
+      <w:lvlJc w:val="left"/>
+      <w:pPr>
+        <w:ind w:left="4320" w:hanging="360"/>
+      </w:pPr>
+    </w:lvl>
+    <w:lvl w:ilvl="5" w:tplc="0409001B" w:tentative="1">
+      <w:start w:val="1"/>
+      <w:numFmt w:val="lowerRoman"/>
+      <w:lvlText w:val="%6."/>
+      <w:lvlJc w:val="right"/>
+      <w:pPr>
+        <w:ind w:left="5040" w:hanging="180"/>
+      </w:pPr>
+    </w:lvl>
+    <w:lvl w:ilvl="6" w:tplc="0409000F" w:tentative="1">
+      <w:start w:val="1"/>
+      <w:numFmt w:val="decimal"/>
+      <w:lvlText w:val="%7."/>
+      <w:lvlJc w:val="left"/>
+      <w:pPr>
+        <w:ind w:left="5760" w:hanging="360"/>
+      </w:pPr>
+    </w:lvl>
+    <w:lvl w:ilvl="7" w:tplc="04090019" w:tentative="1">
+      <w:start w:val="1"/>
+      <w:numFmt w:val="lowerLetter"/>
+      <w:lvlText w:val="%8."/>
+      <w:lvlJc w:val="left"/>
+      <w:pPr>
+        <w:ind w:left="6480" w:hanging="360"/>
+      </w:pPr>
+    </w:lvl>
+    <w:lvl w:ilvl="8" w:tplc="0409001B" w:tentative="1">
+      <w:start w:val="1"/>
+      <w:numFmt w:val="lowerRoman"/>
+      <w:lvlText w:val="%9."/>
+      <w:lvlJc w:val="right"/>
+      <w:pPr>
+        <w:ind w:left="7200" w:hanging="180"/>
+      </w:pPr>
+    </w:lvl>
+  </w:abstractNum>
+  <w:abstractNum w:abstractNumId="1" w15:restartNumberingAfterBreak="0">
     <w:nsid w:val="3AFF02D8"/>
     <w:multiLevelType w:val="hybridMultilevel"/>
     <w:tmpl w:val="A6E88C76"/>
@@ -666,7 +1212,99 @@
       </w:pPr>
     </w:lvl>
   </w:abstractNum>
+  <w:abstractNum w:abstractNumId="2" w15:restartNumberingAfterBreak="0">
+    <w:nsid w:val="59026550"/>
+    <w:multiLevelType w:val="hybridMultilevel"/>
+    <w:tmpl w:val="E976D674"/>
+    <w:lvl w:ilvl="0" w:tplc="0409000F">
+      <w:start w:val="1"/>
+      <w:numFmt w:val="decimal"/>
+      <w:lvlText w:val="%1."/>
+      <w:lvlJc w:val="left"/>
+      <w:pPr>
+        <w:ind w:left="1440" w:hanging="360"/>
+      </w:pPr>
+    </w:lvl>
+    <w:lvl w:ilvl="1" w:tplc="04090019" w:tentative="1">
+      <w:start w:val="1"/>
+      <w:numFmt w:val="lowerLetter"/>
+      <w:lvlText w:val="%2."/>
+      <w:lvlJc w:val="left"/>
+      <w:pPr>
+        <w:ind w:left="2160" w:hanging="360"/>
+      </w:pPr>
+    </w:lvl>
+    <w:lvl w:ilvl="2" w:tplc="0409001B" w:tentative="1">
+      <w:start w:val="1"/>
+      <w:numFmt w:val="lowerRoman"/>
+      <w:lvlText w:val="%3."/>
+      <w:lvlJc w:val="right"/>
+      <w:pPr>
+        <w:ind w:left="2880" w:hanging="180"/>
+      </w:pPr>
+    </w:lvl>
+    <w:lvl w:ilvl="3" w:tplc="0409000F" w:tentative="1">
+      <w:start w:val="1"/>
+      <w:numFmt w:val="decimal"/>
+      <w:lvlText w:val="%4."/>
+      <w:lvlJc w:val="left"/>
+      <w:pPr>
+        <w:ind w:left="3600" w:hanging="360"/>
+      </w:pPr>
+    </w:lvl>
+    <w:lvl w:ilvl="4" w:tplc="04090019" w:tentative="1">
+      <w:start w:val="1"/>
+      <w:numFmt w:val="lowerLetter"/>
+      <w:lvlText w:val="%5."/>
+      <w:lvlJc w:val="left"/>
+      <w:pPr>
+        <w:ind w:left="4320" w:hanging="360"/>
+      </w:pPr>
+    </w:lvl>
+    <w:lvl w:ilvl="5" w:tplc="0409001B" w:tentative="1">
+      <w:start w:val="1"/>
+      <w:numFmt w:val="lowerRoman"/>
+      <w:lvlText w:val="%6."/>
+      <w:lvlJc w:val="right"/>
+      <w:pPr>
+        <w:ind w:left="5040" w:hanging="180"/>
+      </w:pPr>
+    </w:lvl>
+    <w:lvl w:ilvl="6" w:tplc="0409000F" w:tentative="1">
+      <w:start w:val="1"/>
+      <w:numFmt w:val="decimal"/>
+      <w:lvlText w:val="%7."/>
+      <w:lvlJc w:val="left"/>
+      <w:pPr>
+        <w:ind w:left="5760" w:hanging="360"/>
+      </w:pPr>
+    </w:lvl>
+    <w:lvl w:ilvl="7" w:tplc="04090019" w:tentative="1">
+      <w:start w:val="1"/>
+      <w:numFmt w:val="lowerLetter"/>
+      <w:lvlText w:val="%8."/>
+      <w:lvlJc w:val="left"/>
+      <w:pPr>
+        <w:ind w:left="6480" w:hanging="360"/>
+      </w:pPr>
+    </w:lvl>
+    <w:lvl w:ilvl="8" w:tplc="0409001B" w:tentative="1">
+      <w:start w:val="1"/>
+      <w:numFmt w:val="lowerRoman"/>
+      <w:lvlText w:val="%9."/>
+      <w:lvlJc w:val="right"/>
+      <w:pPr>
+        <w:ind w:left="7200" w:hanging="180"/>
+      </w:pPr>
+    </w:lvl>
+  </w:abstractNum>
   <w:num w:numId="1">
+    <w:abstractNumId w:val="1"/>
+  </w:num>
+  <w:num w:numId="2">
+    <w:abstractNumId w:val="2"/>
+  </w:num>
+  <w:num w:numId="3">
     <w:abstractNumId w:val="0"/>
   </w:num>
 </w:numbering>
@@ -1151,6 +1789,17 @@
       <w:contextualSpacing/>
     </w:pPr>
   </w:style>
+  <w:style w:type="character" w:styleId="Hyperlink">
+    <w:name w:val="Hyperlink"/>
+    <w:basedOn w:val="DefaultParagraphFont"/>
+    <w:uiPriority w:val="99"/>
+    <w:unhideWhenUsed/>
+    <w:rsid w:val="00BA011C"/>
+    <w:rPr>
+      <w:color w:val="0563C1" w:themeColor="hyperlink"/>
+      <w:u w:val="single"/>
+    </w:rPr>
+  </w:style>
 </w:styles>
 </file>
 
@@ -1447,4 +2096,16 @@
     </a:ext>
   </a:extLst>
 </a:theme>
+</file>
+
+<file path=customXml/item1.xml><?xml version="1.0" encoding="utf-8"?>
+<b:Sources xmlns:b="http://schemas.openxmlformats.org/officeDocument/2006/bibliography" xmlns="http://schemas.openxmlformats.org/officeDocument/2006/bibliography" SelectedStyle="\APASixthEditionOfficeOnline.xsl" StyleName="APA" Version="6"/>
+</file>
+
+<file path=customXml/itemProps1.xml><?xml version="1.0" encoding="utf-8"?>
+<ds:datastoreItem xmlns:ds="http://schemas.openxmlformats.org/officeDocument/2006/customXml" ds:itemID="{56A846D9-D500-498E-A341-81F1E7A035D0}">
+  <ds:schemaRefs>
+    <ds:schemaRef ds:uri="http://schemas.openxmlformats.org/officeDocument/2006/bibliography"/>
+  </ds:schemaRefs>
+</ds:datastoreItem>
 </file>
</xml_diff>